<commit_message>
se modifica semana 2
</commit_message>
<xml_diff>
--- a/ORGANIZADOR MENSUAL ACTIVIDAD GITHUB.docx
+++ b/ORGANIZADOR MENSUAL ACTIVIDAD GITHUB.docx
@@ -1496,31 +1496,7 @@
         <w:rPr>
           <w:lang w:val="es-ES"/>
         </w:rPr>
-        <w:t>DEL</w:t>
-      </w:r>
-      <w:r>
-        <w:rPr>
-          <w:lang w:val="es-ES"/>
-        </w:rPr>
-        <w:t xml:space="preserve"> 20</w:t>
-      </w:r>
-      <w:r>
-        <w:rPr>
-          <w:lang w:val="es-ES"/>
-        </w:rPr>
-        <w:t xml:space="preserve"> DE FEBRERO HASTA EL </w:t>
-      </w:r>
-      <w:r>
-        <w:rPr>
-          <w:lang w:val="es-ES"/>
-        </w:rPr>
-        <w:t>26</w:t>
-      </w:r>
-      <w:r>
-        <w:rPr>
-          <w:lang w:val="es-ES"/>
-        </w:rPr>
-        <w:t xml:space="preserve"> DE FEBRERO</w:t>
+        <w:t>DEL 20 DE FEBRERO HASTA EL 26 DE FEBRERO</w:t>
       </w:r>
     </w:p>
     <w:p>
@@ -1568,7 +1544,7 @@
         <w:gridCol w:w="1342"/>
         <w:gridCol w:w="1503"/>
         <w:gridCol w:w="1299"/>
-        <w:gridCol w:w="950"/>
+        <w:gridCol w:w="997"/>
       </w:tblGrid>
       <w:tr>
         <w:trPr>
@@ -1930,9 +1906,38 @@
         <w:tc>
           <w:tcPr>
             <w:tcW w:w="950" w:type="dxa"/>
-            <w:noWrap/>
-            <w:hideMark/>
-          </w:tcPr>
+            <w:vMerge w:val="restart"/>
+            <w:noWrap/>
+            <w:hideMark/>
+          </w:tcPr>
+          <w:p>
+            <w:r>
+              <w:t> </w:t>
+            </w:r>
+          </w:p>
+          <w:p>
+            <w:r>
+              <w:t> </w:t>
+            </w:r>
+          </w:p>
+          <w:p>
+            <w:r>
+              <w:t> </w:t>
+            </w:r>
+            <w:r>
+              <w:t>Estudiar estado solido</w:t>
+            </w:r>
+          </w:p>
+          <w:p>
+            <w:r>
+              <w:t> </w:t>
+            </w:r>
+          </w:p>
+          <w:p>
+            <w:r>
+              <w:t> </w:t>
+            </w:r>
+          </w:p>
           <w:p>
             <w:r>
               <w:t> </w:t>
@@ -2008,14 +2013,11 @@
         <w:tc>
           <w:tcPr>
             <w:tcW w:w="950" w:type="dxa"/>
-            <w:noWrap/>
-            <w:hideMark/>
-          </w:tcPr>
-          <w:p>
-            <w:r>
-              <w:t> </w:t>
-            </w:r>
-          </w:p>
+            <w:vMerge/>
+            <w:noWrap/>
+            <w:hideMark/>
+          </w:tcPr>
+          <w:p/>
         </w:tc>
       </w:tr>
       <w:tr>
@@ -2038,8 +2040,20 @@
         <w:tc>
           <w:tcPr>
             <w:tcW w:w="1579" w:type="dxa"/>
-            <w:hideMark/>
-          </w:tcPr>
+            <w:vMerge w:val="restart"/>
+            <w:hideMark/>
+          </w:tcPr>
+          <w:p>
+            <w:pPr>
+              <w:tabs>
+                <w:tab w:val="center" w:pos="681"/>
+              </w:tabs>
+              <w:jc w:val="center"/>
+            </w:pPr>
+            <w:r>
+              <w:t>Hacer mercado y almuerzo</w:t>
+            </w:r>
+          </w:p>
           <w:p>
             <w:r>
               <w:t> </w:t>
@@ -2073,6 +2087,12 @@
               <w:t xml:space="preserve"> CIRCUITOS</w:t>
             </w:r>
           </w:p>
+          <w:p/>
+          <w:p>
+            <w:r>
+              <w:t>Quiz 1</w:t>
+            </w:r>
+          </w:p>
         </w:tc>
         <w:tc>
           <w:tcPr>
@@ -2105,14 +2125,11 @@
         <w:tc>
           <w:tcPr>
             <w:tcW w:w="950" w:type="dxa"/>
-            <w:noWrap/>
-            <w:hideMark/>
-          </w:tcPr>
-          <w:p>
-            <w:r>
-              <w:t> </w:t>
-            </w:r>
-          </w:p>
+            <w:vMerge/>
+            <w:noWrap/>
+            <w:hideMark/>
+          </w:tcPr>
+          <w:p/>
         </w:tc>
       </w:tr>
       <w:tr>
@@ -2135,13 +2152,10 @@
         <w:tc>
           <w:tcPr>
             <w:tcW w:w="1579" w:type="dxa"/>
-            <w:hideMark/>
-          </w:tcPr>
-          <w:p>
-            <w:r>
-              <w:t> </w:t>
-            </w:r>
-          </w:p>
+            <w:vMerge/>
+            <w:hideMark/>
+          </w:tcPr>
+          <w:p/>
         </w:tc>
         <w:tc>
           <w:tcPr>
@@ -2182,14 +2196,11 @@
         <w:tc>
           <w:tcPr>
             <w:tcW w:w="950" w:type="dxa"/>
-            <w:noWrap/>
-            <w:hideMark/>
-          </w:tcPr>
-          <w:p>
-            <w:r>
-              <w:t> </w:t>
-            </w:r>
-          </w:p>
+            <w:vMerge/>
+            <w:noWrap/>
+            <w:hideMark/>
+          </w:tcPr>
+          <w:p/>
         </w:tc>
       </w:tr>
       <w:tr>
@@ -2220,6 +2231,11 @@
           <w:p>
             <w:r>
               <w:t>LAB INFORMATICA</w:t>
+            </w:r>
+          </w:p>
+          <w:p>
+            <w:r>
+              <w:t>Inicio practica 1</w:t>
             </w:r>
           </w:p>
         </w:tc>
@@ -2241,14 +2257,11 @@
         <w:tc>
           <w:tcPr>
             <w:tcW w:w="950" w:type="dxa"/>
-            <w:noWrap/>
-            <w:hideMark/>
-          </w:tcPr>
-          <w:p>
-            <w:r>
-              <w:t> </w:t>
-            </w:r>
-          </w:p>
+            <w:vMerge/>
+            <w:noWrap/>
+            <w:hideMark/>
+          </w:tcPr>
+          <w:p/>
         </w:tc>
       </w:tr>
       <w:tr>
@@ -2290,14 +2303,11 @@
         <w:tc>
           <w:tcPr>
             <w:tcW w:w="950" w:type="dxa"/>
-            <w:noWrap/>
-            <w:hideMark/>
-          </w:tcPr>
-          <w:p>
-            <w:r>
-              <w:t> </w:t>
-            </w:r>
-          </w:p>
+            <w:vMerge/>
+            <w:noWrap/>
+            <w:hideMark/>
+          </w:tcPr>
+          <w:p/>
         </w:tc>
       </w:tr>
       <w:tr>
@@ -2385,14 +2395,11 @@
         <w:tc>
           <w:tcPr>
             <w:tcW w:w="950" w:type="dxa"/>
-            <w:noWrap/>
-            <w:hideMark/>
-          </w:tcPr>
-          <w:p>
-            <w:r>
-              <w:t> </w:t>
-            </w:r>
-          </w:p>
+            <w:vMerge/>
+            <w:noWrap/>
+            <w:hideMark/>
+          </w:tcPr>
+          <w:p/>
         </w:tc>
       </w:tr>
       <w:tr>
@@ -2422,6 +2429,9 @@
             <w:r>
               <w:t> </w:t>
             </w:r>
+            <w:r>
+              <w:t>Clase taller estado solido</w:t>
+            </w:r>
           </w:p>
         </w:tc>
         <w:tc>
@@ -2512,6 +2522,9 @@
             <w:r>
               <w:t> </w:t>
             </w:r>
+            <w:r>
+              <w:t>Estudiar circuitos tipos de funciones</w:t>
+            </w:r>
           </w:p>
         </w:tc>
         <w:tc>
@@ -2524,6 +2537,9 @@
             <w:r>
               <w:t> </w:t>
             </w:r>
+            <w:r>
+              <w:t>Estudiar estado solido</w:t>
+            </w:r>
           </w:p>
         </w:tc>
         <w:tc>
@@ -2536,6 +2552,17 @@
             <w:r>
               <w:t> </w:t>
             </w:r>
+            <w:r>
+              <w:t xml:space="preserve">Estudiar </w:t>
+            </w:r>
+            <w:proofErr w:type="spellStart"/>
+            <w:r>
+              <w:t>lab</w:t>
+            </w:r>
+            <w:proofErr w:type="spellEnd"/>
+            <w:r>
+              <w:t xml:space="preserve"> circuitos</w:t>
+            </w:r>
           </w:p>
         </w:tc>
         <w:tc>
@@ -2548,6 +2575,14 @@
             <w:r>
               <w:t> </w:t>
             </w:r>
+            <w:r>
+              <w:t xml:space="preserve">Continuar practica 1 de </w:t>
+            </w:r>
+            <w:proofErr w:type="spellStart"/>
+            <w:r>
+              <w:t>info</w:t>
+            </w:r>
+            <w:proofErr w:type="spellEnd"/>
           </w:p>
         </w:tc>
         <w:tc>
@@ -2863,37 +2898,7 @@
         <w:rPr>
           <w:lang w:val="es-ES"/>
         </w:rPr>
-        <w:t xml:space="preserve">DEL </w:t>
-      </w:r>
-      <w:r>
-        <w:rPr>
-          <w:lang w:val="es-ES"/>
-        </w:rPr>
-        <w:t>27</w:t>
-      </w:r>
-      <w:r>
-        <w:rPr>
-          <w:lang w:val="es-ES"/>
-        </w:rPr>
-        <w:t xml:space="preserve"> DE FEBRERO HASTA EL </w:t>
-      </w:r>
-      <w:r>
-        <w:rPr>
-          <w:lang w:val="es-ES"/>
-        </w:rPr>
-        <w:t>5</w:t>
-      </w:r>
-      <w:r>
-        <w:rPr>
-          <w:lang w:val="es-ES"/>
-        </w:rPr>
-        <w:t xml:space="preserve"> DE </w:t>
-      </w:r>
-      <w:r>
-        <w:rPr>
-          <w:lang w:val="es-ES"/>
-        </w:rPr>
-        <w:t>MARZO</w:t>
+        <w:t>DEL 27 DE FEBRERO HASTA EL 5 DE MARZO</w:t>
       </w:r>
     </w:p>
     <w:tbl>
@@ -3827,6 +3832,7 @@
           </w:tcPr>
           <w:p>
             <w:r>
+              <w:lastRenderedPageBreak/>
               <w:t>16</w:t>
             </w:r>
           </w:p>
@@ -4132,7 +4138,6 @@
           </w:tcPr>
           <w:p>
             <w:r>
-              <w:lastRenderedPageBreak/>
               <w:t>21</w:t>
             </w:r>
           </w:p>
@@ -4205,49 +4210,7 @@
         <w:rPr>
           <w:lang w:val="es-ES"/>
         </w:rPr>
-        <w:t xml:space="preserve">DEL </w:t>
-      </w:r>
-      <w:r>
-        <w:rPr>
-          <w:lang w:val="es-ES"/>
-        </w:rPr>
-        <w:t>6</w:t>
-      </w:r>
-      <w:r>
-        <w:rPr>
-          <w:lang w:val="es-ES"/>
-        </w:rPr>
-        <w:t xml:space="preserve"> DE </w:t>
-      </w:r>
-      <w:r>
-        <w:rPr>
-          <w:lang w:val="es-ES"/>
-        </w:rPr>
-        <w:t>MARZO</w:t>
-      </w:r>
-      <w:r>
-        <w:rPr>
-          <w:lang w:val="es-ES"/>
-        </w:rPr>
-        <w:t xml:space="preserve"> HASTA EL </w:t>
-      </w:r>
-      <w:r>
-        <w:rPr>
-          <w:lang w:val="es-ES"/>
-        </w:rPr>
-        <w:t>12</w:t>
-      </w:r>
-      <w:r>
-        <w:rPr>
-          <w:lang w:val="es-ES"/>
-        </w:rPr>
-        <w:t xml:space="preserve"> DE </w:t>
-      </w:r>
-      <w:r>
-        <w:rPr>
-          <w:lang w:val="es-ES"/>
-        </w:rPr>
-        <w:t>MARZO</w:t>
+        <w:t>DEL 6 DE MARZO HASTA EL 12 DE MARZO</w:t>
       </w:r>
     </w:p>
     <w:tbl>
@@ -6170,6 +6133,7 @@
   <w:style w:type="character" w:default="1" w:styleId="Fuentedeprrafopredeter">
     <w:name w:val="Default Paragraph Font"/>
     <w:uiPriority w:val="1"/>
+    <w:semiHidden/>
     <w:unhideWhenUsed/>
   </w:style>
   <w:style w:type="table" w:default="1" w:styleId="Tablanormal">

</xml_diff>